<commit_message>
New translations child safety interview information & consent form_v1.docx (Xhosa)
</commit_message>
<xml_diff>
--- a/translations/parenttext_5day_south_africa/xh/xh_Child Safety interview information & consent form_v1.docx
+++ b/translations/parenttext_5day_south_africa/xh/xh_Child Safety interview information & consent form_v1.docx
@@ -14,7 +14,7 @@
         <w:pStyle w:val="P68B1DB1-Normal1"/>
       </w:pPr>
       <w:r>
-        <w:t xml:space="preserve">Appendix 19: SWIFT Child Safety Module Interview: Information Sheet and Consent Form</w:t>
+        <w:t xml:space="preserve">ISihlomelo 19: Udliwano-ndlebe lweModyuli yoKhuseleko loMntwana ye-SWIFT: Iphepha loLwazi kunye neFomu yeMvume</w:t>
       </w:r>
       <w:r>
         <w:rPr>
@@ -432,15 +432,15 @@
         <w:spacing w:after="240" w:before="240" w:line="240" w:lineRule="auto"/>
       </w:pPr>
       <w:r>
-        <w:t xml:space="preserve">Your experience with the ParentText programme is vital to our study. We would love to hear about your experience of the ‘Keeping My Child Safe’ module. This interview is part of a study carried out by researchers from the Universities of Cape Town in South Africa and the University of Oxford in the United Kingdom. </w:t>
-      </w:r>
-    </w:p>
-    <w:p>
-      <w:pPr>
-        <w:spacing w:after="240" w:before="240" w:line="240" w:lineRule="auto"/>
-      </w:pPr>
-      <w:r>
-        <w:t xml:space="preserve">Before you decide if you’d like to be interviewed, it’s important for you to know why we’re doing this research and what participating in it would involve. All the information you might need is explained below but if you have any questions about your participation or our study, please email the study team at swift@globalparenting.org or message us on WhatsApp at +27 XX XXX XXXX. We’re here to help you!</w:t>
+        <w:t xml:space="preserve">Amava akho nenkqubo ye-ParentText abalulekile kuphononongo lwethu. Singathanda ukuva ngamava wakho emodyuli ngoku 'Gcina Umntwana Wakho Ekhuselekile'. Oludliwano-ndlebe luyinxalenye yophononongo olwenziwa ngabaphandi abaphuma kwiDyunivesithi yaseKapa kunye neyoMzantsi Afrika kunye neDyunivesithi yaseOxford eUnited Kingdom. </w:t>
+      </w:r>
+    </w:p>
+    <w:p>
+      <w:pPr>
+        <w:spacing w:after="240" w:before="240" w:line="240" w:lineRule="auto"/>
+      </w:pPr>
+      <w:r>
+        <w:t xml:space="preserve">Ngaphambili kokuba ugqibe ekubeni ungathanda na ukuba nodliwano-ndlebe, kubalulekile ukuba wazi kutheni sisenza oluphando nje kwaye ukuthatha inxalenye kungaquka ntoni. Lonke ulwazi ozakuludinga luchaziwe ngezantsi kodwa ukuba unayo nayiphi na imibuzo malunga nokuthatha inxaxheba okanye ngophando lwethu, ndicela u-imeyilele iqela lophononongo ku swift@globalparenting.org okanye uthumele umyalezo kuthi ku WhatsApp at +27 XX XXX XXXX. Silapha ukuzokunceda wena!</w:t>
       </w:r>
     </w:p>
     <w:p>
@@ -452,15 +452,15 @@
         <w:pStyle w:val="P68B1DB1-Normal2"/>
       </w:pPr>
       <w:r>
-        <w:t xml:space="preserve"> What will my interview look like and what is expected of me?</w:t>
-      </w:r>
-    </w:p>
-    <w:p>
-      <w:pPr>
-        <w:spacing w:after="240" w:before="240" w:line="240" w:lineRule="auto"/>
-      </w:pPr>
-      <w:r>
-        <w:t xml:space="preserve">We would like to have a telephonic conversation with you which will last a maximum of 45 minutes. One of our researchers will call you to speak to you at a time that is convenient for you. There are no right or wrong answers, we just want to hear your experience and opinion of the chatbot. Please make sure that when we call, that you only let the interview start when you are in a private space where you feel comfortable to talk without being overheard or interrupted. If while you are being interviewed, you are interrupted, please ask the researcher to pause until you feel safe to continue talking.</w:t>
+        <w:t xml:space="preserve"> Udliwano-ndlebe lwam luzakujongeka njani kwaye kulindeleke ntoni kum?</w:t>
+      </w:r>
+    </w:p>
+    <w:p>
+      <w:pPr>
+        <w:spacing w:after="240" w:before="240" w:line="240" w:lineRule="auto"/>
+      </w:pPr>
+      <w:r>
+        <w:t xml:space="preserve">Singathanda ukuba nencoko ngomxeba nawe ozakuthatha imizuzu engamashumi amane anesihlanu ubude. Omnye wabaphandi bethu uzakutsalela umnxeba athethe nawe ngexesha elikulungeleyo wena. Akukho zimpendulu zilungileyo okanye ezingalunganga, sifuna nje ukuva amava kunye nemibono yakho nge chatbot. Please make sure that when we call, that you only let the interview start when you are in a private space where you feel comfortable to talk without being overheard or interrupted. If while you are being interviewed, you are interrupted, please ask the researcher to pause until you feel safe to continue talking.</w:t>
       </w:r>
     </w:p>
     <w:p>

</xml_diff>